<commit_message>
Functional decomposition and failure added
</commit_message>
<xml_diff>
--- a/Lab 2/Requirements Spec.docx
+++ b/Lab 2/Requirements Spec.docx
@@ -125,117 +125,302 @@
       <w:r>
         <w:t>must display the current motor state</w:t>
       </w:r>
+    </w:p>
+    <w:p/>
+    <w:p>
+      <w:r>
+        <w:t>Design Spec</w:t>
+      </w:r>
+    </w:p>
+    <w:p>
+      <w:pPr>
+        <w:pStyle w:val="ListParagraph"/>
+        <w:numPr>
+          <w:ilvl w:val="0"/>
+          <w:numId w:val="4"/>
+        </w:numPr>
+      </w:pPr>
+      <w:r>
+        <w:t>Nodes must communicate using the I2C protocol</w:t>
+      </w:r>
+    </w:p>
+    <w:p>
+      <w:pPr>
+        <w:pStyle w:val="ListParagraph"/>
+        <w:numPr>
+          <w:ilvl w:val="0"/>
+          <w:numId w:val="4"/>
+        </w:numPr>
+      </w:pPr>
+      <w:r>
+        <w:t>The connection to the User terminal must use the EIA-232 serial communications protocol</w:t>
+      </w:r>
+    </w:p>
+    <w:p>
+      <w:pPr>
+        <w:pStyle w:val="ListParagraph"/>
+        <w:numPr>
+          <w:ilvl w:val="0"/>
+          <w:numId w:val="4"/>
+        </w:numPr>
+      </w:pPr>
+      <w:r>
+        <w:t xml:space="preserve">User Interface must allow the following functions: start, stop, specify value, increment, decrement </w:t>
+      </w:r>
+    </w:p>
+    <w:p>
+      <w:pPr>
+        <w:pStyle w:val="ListParagraph"/>
+        <w:numPr>
+          <w:ilvl w:val="0"/>
+          <w:numId w:val="4"/>
+        </w:numPr>
+      </w:pPr>
+      <w:r>
+        <w:t>User must be able to increment the motor speed by ±0.5%</w:t>
+      </w:r>
+    </w:p>
+    <w:p>
+      <w:pPr>
+        <w:pStyle w:val="ListParagraph"/>
+        <w:numPr>
+          <w:ilvl w:val="0"/>
+          <w:numId w:val="4"/>
+        </w:numPr>
+      </w:pPr>
+      <w:r>
+        <w:t>Unless instructed to increase motor speed, the remote node must maintain the currently set speed</w:t>
+      </w:r>
+    </w:p>
+    <w:p>
+      <w:pPr>
+        <w:pStyle w:val="ListParagraph"/>
+        <w:numPr>
+          <w:ilvl w:val="0"/>
+          <w:numId w:val="4"/>
+        </w:numPr>
+      </w:pPr>
+      <w:r>
+        <w:t xml:space="preserve"> The remote must control the motor using a PWM signal with frequency </w:t>
+      </w:r>
+      <w:proofErr w:type="gramStart"/>
+      <w:r>
+        <w:t>20.00kHz</w:t>
+      </w:r>
+      <w:proofErr w:type="gramEnd"/>
+      <w:r>
+        <w:t>.</w:t>
+      </w:r>
+    </w:p>
+    <w:p>
+      <w:pPr>
+        <w:pStyle w:val="ListParagraph"/>
+        <w:numPr>
+          <w:ilvl w:val="0"/>
+          <w:numId w:val="4"/>
+        </w:numPr>
+      </w:pPr>
+      <w:r>
+        <w:t>The motor must have a input voltage range of 0.0V to 5.0VDC</w:t>
+      </w:r>
+    </w:p>
+    <w:p>
+      <w:pPr>
+        <w:pStyle w:val="ListParagraph"/>
+        <w:numPr>
+          <w:ilvl w:val="0"/>
+          <w:numId w:val="4"/>
+        </w:numPr>
+      </w:pPr>
+      <w:r>
+        <w:t>The error states are defined by the three classes:</w:t>
+      </w:r>
+    </w:p>
+    <w:p>
+      <w:pPr>
+        <w:pStyle w:val="ListParagraph"/>
+        <w:numPr>
+          <w:ilvl w:val="1"/>
+          <w:numId w:val="4"/>
+        </w:numPr>
+      </w:pPr>
+      <w:r>
+        <w:t>±5.0% - level 0 –severe</w:t>
+      </w:r>
+    </w:p>
+    <w:p>
+      <w:pPr>
+        <w:pStyle w:val="ListParagraph"/>
+        <w:numPr>
+          <w:ilvl w:val="1"/>
+          <w:numId w:val="4"/>
+        </w:numPr>
+      </w:pPr>
+      <w:r>
+        <w:t>±2.0% - level 1 – moderate</w:t>
+      </w:r>
+    </w:p>
+    <w:p>
+      <w:pPr>
+        <w:pStyle w:val="ListParagraph"/>
+        <w:numPr>
+          <w:ilvl w:val="1"/>
+          <w:numId w:val="4"/>
+        </w:numPr>
+      </w:pPr>
+      <w:r>
+        <w:t>±1.0% - level 2 –of concern</w:t>
+      </w:r>
+    </w:p>
+    <w:p>
+      <w:pPr>
+        <w:pStyle w:val="ListParagraph"/>
+        <w:numPr>
+          <w:ilvl w:val="0"/>
+          <w:numId w:val="4"/>
+        </w:numPr>
+      </w:pPr>
+      <w:r>
+        <w:t>When an error state occurs, the Remote node must take th</w:t>
+      </w:r>
+      <w:r>
+        <w:t>e following steps to put the motor into a known safe state:</w:t>
+      </w:r>
+    </w:p>
+    <w:p>
+      <w:pPr>
+        <w:pStyle w:val="ListParagraph"/>
+        <w:numPr>
+          <w:ilvl w:val="1"/>
+          <w:numId w:val="4"/>
+        </w:numPr>
+      </w:pPr>
+      <w:r>
+        <w:t>Severe:</w:t>
+      </w:r>
+    </w:p>
+    <w:p>
+      <w:pPr>
+        <w:pStyle w:val="ListParagraph"/>
+        <w:numPr>
+          <w:ilvl w:val="1"/>
+          <w:numId w:val="4"/>
+        </w:numPr>
+      </w:pPr>
+      <w:r>
+        <w:t>Moderate:</w:t>
+      </w:r>
+    </w:p>
+    <w:p>
+      <w:pPr>
+        <w:pStyle w:val="ListParagraph"/>
+        <w:numPr>
+          <w:ilvl w:val="1"/>
+          <w:numId w:val="4"/>
+        </w:numPr>
+      </w:pPr>
+      <w:r>
+        <w:t>Of concern:</w:t>
+      </w:r>
+    </w:p>
+    <w:p>
+      <w:r>
+        <w:t>Failure Mode Analysis</w:t>
+      </w:r>
+    </w:p>
+    <w:p>
+      <w:pPr>
+        <w:pStyle w:val="ListParagraph"/>
+        <w:numPr>
+          <w:ilvl w:val="0"/>
+          <w:numId w:val="5"/>
+        </w:numPr>
+      </w:pPr>
+      <w:r>
+        <w:t>Local Node</w:t>
+      </w:r>
+    </w:p>
+    <w:p>
+      <w:pPr>
+        <w:pStyle w:val="ListParagraph"/>
+        <w:numPr>
+          <w:ilvl w:val="1"/>
+          <w:numId w:val="5"/>
+        </w:numPr>
+      </w:pPr>
+      <w:r>
+        <w:t>Chip placed backwards</w:t>
+      </w:r>
+    </w:p>
+    <w:p>
+      <w:pPr>
+        <w:pStyle w:val="ListParagraph"/>
+        <w:numPr>
+          <w:ilvl w:val="1"/>
+          <w:numId w:val="5"/>
+        </w:numPr>
+      </w:pPr>
+      <w:r>
+        <w:t>Incorrect Pins / Wiring</w:t>
+      </w:r>
+    </w:p>
+    <w:p>
+      <w:pPr>
+        <w:pStyle w:val="ListParagraph"/>
+        <w:numPr>
+          <w:ilvl w:val="1"/>
+          <w:numId w:val="5"/>
+        </w:numPr>
+      </w:pPr>
+      <w:r>
+        <w:t>Bad User Input</w:t>
+      </w:r>
+    </w:p>
+    <w:p>
+      <w:pPr>
+        <w:pStyle w:val="ListParagraph"/>
+        <w:numPr>
+          <w:ilvl w:val="1"/>
+          <w:numId w:val="5"/>
+        </w:numPr>
+      </w:pPr>
+      <w:r>
+        <w:t>RS232 Noise</w:t>
+      </w:r>
+    </w:p>
+    <w:p>
+      <w:pPr>
+        <w:pStyle w:val="ListParagraph"/>
+        <w:numPr>
+          <w:ilvl w:val="1"/>
+          <w:numId w:val="5"/>
+        </w:numPr>
+      </w:pPr>
+      <w:r>
+        <w:t xml:space="preserve">Given </w:t>
+      </w:r>
+      <w:proofErr w:type="spellStart"/>
+      <w:r>
+        <w:t>misformatted</w:t>
+      </w:r>
+      <w:proofErr w:type="spellEnd"/>
+      <w:r>
+        <w:t xml:space="preserve"> data</w:t>
+      </w:r>
       <w:bookmarkStart w:id="0" w:name="_GoBack"/>
       <w:bookmarkEnd w:id="0"/>
     </w:p>
-    <w:p/>
-    <w:p>
-      <w:r>
-        <w:t>Design Spec</w:t>
-      </w:r>
-    </w:p>
     <w:p>
       <w:pPr>
         <w:pStyle w:val="ListParagraph"/>
         <w:numPr>
           <w:ilvl w:val="0"/>
-          <w:numId w:val="4"/>
-        </w:numPr>
-      </w:pPr>
-      <w:r>
-        <w:t>Nodes must communicate using the I2C protocol</w:t>
-      </w:r>
-    </w:p>
-    <w:p>
-      <w:pPr>
-        <w:pStyle w:val="ListParagraph"/>
-        <w:numPr>
-          <w:ilvl w:val="0"/>
-          <w:numId w:val="4"/>
-        </w:numPr>
-      </w:pPr>
-      <w:r>
-        <w:t>The connection to the User terminal must use the EIA-232 serial communications protocol</w:t>
-      </w:r>
-    </w:p>
-    <w:p>
-      <w:pPr>
-        <w:pStyle w:val="ListParagraph"/>
-        <w:numPr>
-          <w:ilvl w:val="0"/>
-          <w:numId w:val="4"/>
-        </w:numPr>
-      </w:pPr>
-      <w:r>
-        <w:t xml:space="preserve">User Interface must allow the following functions: start, stop, specify value, increment, decrement </w:t>
-      </w:r>
-    </w:p>
-    <w:p>
-      <w:pPr>
-        <w:pStyle w:val="ListParagraph"/>
-        <w:numPr>
-          <w:ilvl w:val="0"/>
-          <w:numId w:val="4"/>
-        </w:numPr>
-      </w:pPr>
-      <w:r>
-        <w:t>User must be able to increment the motor speed by ±0.5%</w:t>
-      </w:r>
-    </w:p>
-    <w:p>
-      <w:pPr>
-        <w:pStyle w:val="ListParagraph"/>
-        <w:numPr>
-          <w:ilvl w:val="0"/>
-          <w:numId w:val="4"/>
-        </w:numPr>
-      </w:pPr>
-      <w:r>
-        <w:t>Unless instructed to increase motor speed, the remote node must maintain the currently set speed</w:t>
-      </w:r>
-    </w:p>
-    <w:p>
-      <w:pPr>
-        <w:pStyle w:val="ListParagraph"/>
-        <w:numPr>
-          <w:ilvl w:val="0"/>
-          <w:numId w:val="4"/>
-        </w:numPr>
-      </w:pPr>
-      <w:r>
-        <w:t xml:space="preserve"> The remote must control the motor using a PWM signal with frequency </w:t>
-      </w:r>
-      <w:proofErr w:type="gramStart"/>
-      <w:r>
-        <w:t>20.00kHz</w:t>
-      </w:r>
-      <w:proofErr w:type="gramEnd"/>
-      <w:r>
-        <w:t>.</w:t>
-      </w:r>
-    </w:p>
-    <w:p>
-      <w:pPr>
-        <w:pStyle w:val="ListParagraph"/>
-        <w:numPr>
-          <w:ilvl w:val="0"/>
-          <w:numId w:val="4"/>
-        </w:numPr>
-      </w:pPr>
-      <w:r>
-        <w:t>The motor must have a input voltage range of 0.0V to 5.0VDC</w:t>
-      </w:r>
-    </w:p>
-    <w:p>
-      <w:pPr>
-        <w:pStyle w:val="ListParagraph"/>
-        <w:numPr>
-          <w:ilvl w:val="0"/>
-          <w:numId w:val="4"/>
-        </w:numPr>
-      </w:pPr>
-      <w:r>
-        <w:t>The error states are defined by the three classes:</w:t>
+          <w:numId w:val="5"/>
+        </w:numPr>
+      </w:pPr>
+      <w:r>
+        <w:lastRenderedPageBreak/>
+        <w:t>Remote Node</w:t>
       </w:r>
     </w:p>
     <w:p>
@@ -243,11 +428,11 @@
         <w:pStyle w:val="ListParagraph"/>
         <w:numPr>
           <w:ilvl w:val="1"/>
-          <w:numId w:val="4"/>
-        </w:numPr>
-      </w:pPr>
-      <w:r>
-        <w:t>±5.0% - level 0 –severe</w:t>
+          <w:numId w:val="5"/>
+        </w:numPr>
+      </w:pPr>
+      <w:r>
+        <w:t>Incorrect Pins / Wiring</w:t>
       </w:r>
     </w:p>
     <w:p>
@@ -255,11 +440,11 @@
         <w:pStyle w:val="ListParagraph"/>
         <w:numPr>
           <w:ilvl w:val="1"/>
-          <w:numId w:val="4"/>
-        </w:numPr>
-      </w:pPr>
-      <w:r>
-        <w:t>±2.0% - level 1 – moderate</w:t>
+          <w:numId w:val="5"/>
+        </w:numPr>
+      </w:pPr>
+      <w:r>
+        <w:t>Misreads voltage (faulty ADC)</w:t>
       </w:r>
     </w:p>
     <w:p>
@@ -267,26 +452,11 @@
         <w:pStyle w:val="ListParagraph"/>
         <w:numPr>
           <w:ilvl w:val="1"/>
-          <w:numId w:val="4"/>
-        </w:numPr>
-      </w:pPr>
-      <w:r>
-        <w:t>±1.0% - level 2 –of concern</w:t>
-      </w:r>
-    </w:p>
-    <w:p>
-      <w:pPr>
-        <w:pStyle w:val="ListParagraph"/>
-        <w:numPr>
-          <w:ilvl w:val="0"/>
-          <w:numId w:val="4"/>
-        </w:numPr>
-      </w:pPr>
-      <w:r>
-        <w:t>When an error state occurs, the Remote node must take th</w:t>
-      </w:r>
-      <w:r>
-        <w:t>e following steps to put the motor into a known safe state:</w:t>
+          <w:numId w:val="5"/>
+        </w:numPr>
+      </w:pPr>
+      <w:r>
+        <w:t>Problems reading the I2C bus from excessive noise</w:t>
       </w:r>
     </w:p>
     <w:p>
@@ -294,11 +464,11 @@
         <w:pStyle w:val="ListParagraph"/>
         <w:numPr>
           <w:ilvl w:val="1"/>
-          <w:numId w:val="4"/>
-        </w:numPr>
-      </w:pPr>
-      <w:r>
-        <w:t>Severe:</w:t>
+          <w:numId w:val="5"/>
+        </w:numPr>
+      </w:pPr>
+      <w:r>
+        <w:t>Incorrect clock speed / unable to read clock</w:t>
       </w:r>
     </w:p>
     <w:p>
@@ -306,33 +476,30 @@
         <w:pStyle w:val="ListParagraph"/>
         <w:numPr>
           <w:ilvl w:val="1"/>
-          <w:numId w:val="4"/>
-        </w:numPr>
-      </w:pPr>
-      <w:r>
-        <w:t>Moderate:</w:t>
-      </w:r>
-    </w:p>
-    <w:p>
-      <w:pPr>
-        <w:pStyle w:val="ListParagraph"/>
-        <w:numPr>
-          <w:ilvl w:val="1"/>
-          <w:numId w:val="4"/>
-        </w:numPr>
-      </w:pPr>
-      <w:r>
-        <w:t>Of concern:</w:t>
-      </w:r>
-    </w:p>
-    <w:p>
-      <w:pPr>
-        <w:pStyle w:val="ListParagraph"/>
-        <w:numPr>
-          <w:ilvl w:val="0"/>
-          <w:numId w:val="4"/>
-        </w:numPr>
-      </w:pPr>
+          <w:numId w:val="5"/>
+        </w:numPr>
+      </w:pPr>
+      <w:r>
+        <w:t xml:space="preserve">Given </w:t>
+      </w:r>
+      <w:proofErr w:type="spellStart"/>
+      <w:r>
+        <w:t>misformatted</w:t>
+      </w:r>
+      <w:proofErr w:type="spellEnd"/>
+      <w:r>
+        <w:t xml:space="preserve"> data</w:t>
+      </w:r>
+    </w:p>
+    <w:p>
+      <w:r>
+        <w:t>Bill of Materials</w:t>
+      </w:r>
+    </w:p>
+    <w:p>
+      <w:r>
+        <w:t>Test Plan</w:t>
+      </w:r>
     </w:p>
     <w:sectPr>
       <w:pgSz w:w="12240" w:h="15840"/>
@@ -573,6 +740,119 @@
     </w:lvl>
   </w:abstractNum>
   <w:abstractNum w:abstractNumId="2">
+    <w:nsid w:val="340315CA"/>
+    <w:multiLevelType w:val="hybridMultilevel"/>
+    <w:tmpl w:val="43C8C686"/>
+    <w:lvl w:ilvl="0" w:tplc="04090001">
+      <w:start w:val="1"/>
+      <w:numFmt w:val="bullet"/>
+      <w:lvlText w:val=""/>
+      <w:lvlJc w:val="left"/>
+      <w:pPr>
+        <w:ind w:left="720" w:hanging="360"/>
+      </w:pPr>
+      <w:rPr>
+        <w:rFonts w:ascii="Symbol" w:hAnsi="Symbol" w:hint="default"/>
+      </w:rPr>
+    </w:lvl>
+    <w:lvl w:ilvl="1" w:tplc="04090003">
+      <w:start w:val="1"/>
+      <w:numFmt w:val="bullet"/>
+      <w:lvlText w:val="o"/>
+      <w:lvlJc w:val="left"/>
+      <w:pPr>
+        <w:ind w:left="1440" w:hanging="360"/>
+      </w:pPr>
+      <w:rPr>
+        <w:rFonts w:ascii="Courier New" w:hAnsi="Courier New" w:cs="Courier New" w:hint="default"/>
+      </w:rPr>
+    </w:lvl>
+    <w:lvl w:ilvl="2" w:tplc="04090005" w:tentative="1">
+      <w:start w:val="1"/>
+      <w:numFmt w:val="bullet"/>
+      <w:lvlText w:val=""/>
+      <w:lvlJc w:val="left"/>
+      <w:pPr>
+        <w:ind w:left="2160" w:hanging="360"/>
+      </w:pPr>
+      <w:rPr>
+        <w:rFonts w:ascii="Wingdings" w:hAnsi="Wingdings" w:hint="default"/>
+      </w:rPr>
+    </w:lvl>
+    <w:lvl w:ilvl="3" w:tplc="04090001" w:tentative="1">
+      <w:start w:val="1"/>
+      <w:numFmt w:val="bullet"/>
+      <w:lvlText w:val=""/>
+      <w:lvlJc w:val="left"/>
+      <w:pPr>
+        <w:ind w:left="2880" w:hanging="360"/>
+      </w:pPr>
+      <w:rPr>
+        <w:rFonts w:ascii="Symbol" w:hAnsi="Symbol" w:hint="default"/>
+      </w:rPr>
+    </w:lvl>
+    <w:lvl w:ilvl="4" w:tplc="04090003" w:tentative="1">
+      <w:start w:val="1"/>
+      <w:numFmt w:val="bullet"/>
+      <w:lvlText w:val="o"/>
+      <w:lvlJc w:val="left"/>
+      <w:pPr>
+        <w:ind w:left="3600" w:hanging="360"/>
+      </w:pPr>
+      <w:rPr>
+        <w:rFonts w:ascii="Courier New" w:hAnsi="Courier New" w:cs="Courier New" w:hint="default"/>
+      </w:rPr>
+    </w:lvl>
+    <w:lvl w:ilvl="5" w:tplc="04090005" w:tentative="1">
+      <w:start w:val="1"/>
+      <w:numFmt w:val="bullet"/>
+      <w:lvlText w:val=""/>
+      <w:lvlJc w:val="left"/>
+      <w:pPr>
+        <w:ind w:left="4320" w:hanging="360"/>
+      </w:pPr>
+      <w:rPr>
+        <w:rFonts w:ascii="Wingdings" w:hAnsi="Wingdings" w:hint="default"/>
+      </w:rPr>
+    </w:lvl>
+    <w:lvl w:ilvl="6" w:tplc="04090001" w:tentative="1">
+      <w:start w:val="1"/>
+      <w:numFmt w:val="bullet"/>
+      <w:lvlText w:val=""/>
+      <w:lvlJc w:val="left"/>
+      <w:pPr>
+        <w:ind w:left="5040" w:hanging="360"/>
+      </w:pPr>
+      <w:rPr>
+        <w:rFonts w:ascii="Symbol" w:hAnsi="Symbol" w:hint="default"/>
+      </w:rPr>
+    </w:lvl>
+    <w:lvl w:ilvl="7" w:tplc="04090003" w:tentative="1">
+      <w:start w:val="1"/>
+      <w:numFmt w:val="bullet"/>
+      <w:lvlText w:val="o"/>
+      <w:lvlJc w:val="left"/>
+      <w:pPr>
+        <w:ind w:left="5760" w:hanging="360"/>
+      </w:pPr>
+      <w:rPr>
+        <w:rFonts w:ascii="Courier New" w:hAnsi="Courier New" w:cs="Courier New" w:hint="default"/>
+      </w:rPr>
+    </w:lvl>
+    <w:lvl w:ilvl="8" w:tplc="04090005" w:tentative="1">
+      <w:start w:val="1"/>
+      <w:numFmt w:val="bullet"/>
+      <w:lvlText w:val=""/>
+      <w:lvlJc w:val="left"/>
+      <w:pPr>
+        <w:ind w:left="6480" w:hanging="360"/>
+      </w:pPr>
+      <w:rPr>
+        <w:rFonts w:ascii="Wingdings" w:hAnsi="Wingdings" w:hint="default"/>
+      </w:rPr>
+    </w:lvl>
+  </w:abstractNum>
+  <w:abstractNum w:abstractNumId="3">
     <w:nsid w:val="53AC27BE"/>
     <w:multiLevelType w:val="hybridMultilevel"/>
     <w:tmpl w:val="AB60342A"/>
@@ -685,7 +965,7 @@
       </w:rPr>
     </w:lvl>
   </w:abstractNum>
-  <w:abstractNum w:abstractNumId="3">
+  <w:abstractNum w:abstractNumId="4">
     <w:nsid w:val="6ACC6871"/>
     <w:multiLevelType w:val="hybridMultilevel"/>
     <w:tmpl w:val="06682C6A"/>
@@ -799,16 +1079,19 @@
     </w:lvl>
   </w:abstractNum>
   <w:num w:numId="1">
-    <w:abstractNumId w:val="2"/>
+    <w:abstractNumId w:val="3"/>
   </w:num>
   <w:num w:numId="2">
-    <w:abstractNumId w:val="3"/>
+    <w:abstractNumId w:val="4"/>
   </w:num>
   <w:num w:numId="3">
     <w:abstractNumId w:val="0"/>
   </w:num>
   <w:num w:numId="4">
     <w:abstractNumId w:val="1"/>
+  </w:num>
+  <w:num w:numId="5">
+    <w:abstractNumId w:val="2"/>
   </w:num>
 </w:numbering>
 </file>

</xml_diff>